<commit_message>
reposta da 2 e 3.
</commit_message>
<xml_diff>
--- a/Entregas de Exercícios, Provas e Trabalhos/Exercícios/Exercicios_Diagramas_AOO_aula2.docx
+++ b/Entregas de Exercícios, Provas e Trabalhos/Exercícios/Exercicios_Diagramas_AOO_aula2.docx
@@ -141,15 +141,7 @@
           <w:sz w:val="32"/>
           <w:szCs w:val="32"/>
         </w:rPr>
-        <w:t xml:space="preserve">Nome do Aluno: </w:t>
-      </w:r>
-      <w:r>
-        <w:rPr>
-          <w:color w:val="007F00"/>
-          <w:sz w:val="32"/>
-          <w:szCs w:val="32"/>
-        </w:rPr>
-        <w:t>Caio Augusto Barretta</w:t>
+        <w:t>Nome do Aluno: Caio Augusto Barretta</w:t>
       </w:r>
     </w:p>
     <w:p>
@@ -332,7 +324,17 @@
           <w:sz w:val="24"/>
           <w:szCs w:val="24"/>
         </w:rPr>
-        <w:t xml:space="preserve">Classe </w:t>
+        <w:t>Classe Cachorro</w:t>
+      </w:r>
+      <w:r>
+        <w:rPr>
+          <w:rFonts w:cs="Arial" w:ascii="Arial" w:hAnsi="Arial"/>
+          <w:b/>
+          <w:bCs/>
+          <w:sz w:val="24"/>
+          <w:szCs w:val="24"/>
+        </w:rPr>
+        <w:t xml:space="preserve">, um objeto poderia ser meu cachorro, que é da raça </w:t>
       </w:r>
       <w:r>
         <w:rPr>
@@ -344,17 +346,17 @@
           <w:sz w:val="24"/>
           <w:szCs w:val="24"/>
         </w:rPr>
-        <w:t>Cachorro</w:t>
-      </w:r>
-      <w:r>
-        <w:rPr>
-          <w:rFonts w:cs="Arial" w:ascii="Arial" w:hAnsi="Arial"/>
-          <w:b/>
-          <w:bCs/>
-          <w:sz w:val="24"/>
-          <w:szCs w:val="24"/>
-        </w:rPr>
-        <w:t xml:space="preserve">, um objeto poderia ser meu cachorro, que é da raça </w:t>
+        <w:t>Shih-tzu</w:t>
+      </w:r>
+      <w:r>
+        <w:rPr>
+          <w:rFonts w:cs="Arial" w:ascii="Arial" w:hAnsi="Arial"/>
+          <w:b/>
+          <w:bCs/>
+          <w:sz w:val="24"/>
+          <w:szCs w:val="24"/>
+        </w:rPr>
+        <w:t xml:space="preserve">, tem </w:t>
       </w:r>
       <w:r>
         <w:rPr>
@@ -366,17 +368,17 @@
           <w:sz w:val="24"/>
           <w:szCs w:val="24"/>
         </w:rPr>
-        <w:t>Shih-tzu</w:t>
-      </w:r>
-      <w:r>
-        <w:rPr>
-          <w:rFonts w:cs="Arial" w:ascii="Arial" w:hAnsi="Arial"/>
-          <w:b/>
-          <w:bCs/>
-          <w:sz w:val="24"/>
-          <w:szCs w:val="24"/>
-        </w:rPr>
-        <w:t xml:space="preserve">, tem </w:t>
+        <w:t>5 anos de idade</w:t>
+      </w:r>
+      <w:r>
+        <w:rPr>
+          <w:rFonts w:cs="Arial" w:ascii="Arial" w:hAnsi="Arial"/>
+          <w:b/>
+          <w:bCs/>
+          <w:sz w:val="24"/>
+          <w:szCs w:val="24"/>
+        </w:rPr>
+        <w:t xml:space="preserve">, seu nome dela é </w:t>
       </w:r>
       <w:r>
         <w:rPr>
@@ -388,48 +390,6 @@
           <w:sz w:val="24"/>
           <w:szCs w:val="24"/>
         </w:rPr>
-        <w:t>5 anos de idade</w:t>
-      </w:r>
-      <w:r>
-        <w:rPr>
-          <w:rFonts w:cs="Arial" w:ascii="Arial" w:hAnsi="Arial"/>
-          <w:b/>
-          <w:bCs/>
-          <w:sz w:val="24"/>
-          <w:szCs w:val="24"/>
-        </w:rPr>
-        <w:t>, seu nome del</w:t>
-      </w:r>
-      <w:r>
-        <w:rPr>
-          <w:rFonts w:cs="Arial" w:ascii="Arial" w:hAnsi="Arial"/>
-          <w:b/>
-          <w:bCs/>
-          <w:sz w:val="24"/>
-          <w:szCs w:val="24"/>
-        </w:rPr>
-        <w:t>a</w:t>
-      </w:r>
-      <w:r>
-        <w:rPr>
-          <w:rFonts w:cs="Arial" w:ascii="Arial" w:hAnsi="Arial"/>
-          <w:b/>
-          <w:bCs/>
-          <w:sz w:val="24"/>
-          <w:szCs w:val="24"/>
-        </w:rPr>
-        <w:t xml:space="preserve"> é </w:t>
-      </w:r>
-      <w:r>
-        <w:rPr>
-          <w:rFonts w:cs="Arial" w:ascii="Arial" w:hAnsi="Arial"/>
-          <w:b/>
-          <w:bCs/>
-          <w:i/>
-          <w:iCs/>
-          <w:sz w:val="24"/>
-          <w:szCs w:val="24"/>
-        </w:rPr>
         <w:t>Kiara</w:t>
       </w:r>
       <w:r>
@@ -442,19 +402,7 @@
           <w:sz w:val="24"/>
           <w:szCs w:val="24"/>
         </w:rPr>
-        <w:t xml:space="preserve">, </w:t>
-      </w:r>
-      <w:r>
-        <w:rPr>
-          <w:rFonts w:cs="Arial" w:ascii="Arial" w:hAnsi="Arial"/>
-          <w:b/>
-          <w:bCs/>
-          <w:i w:val="false"/>
-          <w:iCs w:val="false"/>
-          <w:sz w:val="24"/>
-          <w:szCs w:val="24"/>
-        </w:rPr>
-        <w:t>e tem outros atributos e comportamentos que se assemelham a classe que deu origem, no entanto tem as especifidades (concretude) do objeto exemplificado.</w:t>
+        <w:t>, e tem outros atributos e comportamentos que se assemelham a classe que deu origem, no entanto tem as especifidades (concretude) do objeto exemplificado.</w:t>
       </w:r>
     </w:p>
     <w:p>
@@ -502,11 +450,7 @@
           <w:numId w:val="1"/>
         </w:numPr>
         <w:ind w:left="720" w:hanging="360"/>
-        <w:rPr>
-          <w:rFonts w:ascii="Arial" w:hAnsi="Arial" w:cs="Arial"/>
-          <w:sz w:val="24"/>
-          <w:szCs w:val="24"/>
-        </w:rPr>
+        <w:rPr/>
       </w:pPr>
       <w:r>
         <w:rPr>
@@ -533,6 +477,76 @@
           <w:szCs w:val="24"/>
         </w:rPr>
         <w:t>? Imagine que você já criou um no seu programa, como por exemplo, uma conta bancária.</w:t>
+      </w:r>
+    </w:p>
+    <w:p>
+      <w:pPr>
+        <w:pStyle w:val="ListParagraph"/>
+        <w:numPr>
+          <w:ilvl w:val="0"/>
+          <w:numId w:val="0"/>
+        </w:numPr>
+        <w:ind w:left="720" w:hanging="0"/>
+        <w:rPr/>
+      </w:pPr>
+      <w:r>
+        <w:rPr>
+          <w:rFonts w:cs="Arial" w:ascii="Arial" w:hAnsi="Arial"/>
+          <w:b/>
+          <w:bCs/>
+          <w:sz w:val="24"/>
+          <w:szCs w:val="24"/>
+        </w:rPr>
+        <w:t>R: Um objeto computacional é uma representação semelhante ao mundo real, dentro do domínio computacional, ou seja, é um exemplo concreto de uma classe implementada que tem como objetivo resolver algum problema real atrás de computação. Logo o domínio é executado por inputs, processamento e outputs que descrevem algum processo do mundo real, como por exemplo uma conta bancária.</w:t>
+      </w:r>
+    </w:p>
+    <w:p>
+      <w:pPr>
+        <w:pStyle w:val="ListParagraph"/>
+        <w:numPr>
+          <w:ilvl w:val="0"/>
+          <w:numId w:val="0"/>
+        </w:numPr>
+        <w:ind w:left="720" w:hanging="0"/>
+        <w:rPr/>
+      </w:pPr>
+      <w:r>
+        <w:rPr>
+          <w:rFonts w:cs="Arial" w:ascii="Arial" w:hAnsi="Arial"/>
+          <w:b/>
+          <w:bCs/>
+          <w:sz w:val="24"/>
+          <w:szCs w:val="24"/>
+        </w:rPr>
+        <w:t>Encontraremos, certamente, dados do corretor, sua identificação como por exemplo: Nome, Sobrenome, Endereço, Certidão de pessoa física e afins, dados da sua conta, como por exemplo: Saldo, Tipo de cota, histórico de transações e afins.</w:t>
+      </w:r>
+    </w:p>
+    <w:p>
+      <w:pPr>
+        <w:pStyle w:val="ListParagraph"/>
+        <w:numPr>
+          <w:ilvl w:val="0"/>
+          <w:numId w:val="0"/>
+        </w:numPr>
+        <w:ind w:left="1440" w:hanging="0"/>
+        <w:rPr/>
+      </w:pPr>
+      <w:r>
+        <w:rPr>
+          <w:rFonts w:cs="Arial" w:ascii="Arial" w:hAnsi="Arial"/>
+          <w:b/>
+          <w:bCs/>
+          <w:sz w:val="24"/>
+          <w:szCs w:val="24"/>
+        </w:rPr>
+        <w:t>Nessa perspectiva,  um objeto computacional tenta representar o mundo real dentro de um domínio (dados e estruturas de dados) para tentar solucionar algum problema por meio de entradas, processamento e saídas.</w:t>
+      </w:r>
+      <w:r>
+        <w:rPr>
+          <w:rFonts w:cs="Arial" w:ascii="Arial" w:hAnsi="Arial"/>
+          <w:sz w:val="24"/>
+          <w:szCs w:val="24"/>
+        </w:rPr>
         <w:br/>
       </w:r>
     </w:p>
@@ -544,11 +558,7 @@
           <w:numId w:val="1"/>
         </w:numPr>
         <w:ind w:left="720" w:hanging="360"/>
-        <w:rPr>
-          <w:rFonts w:ascii="Arial" w:hAnsi="Arial" w:cs="Arial"/>
-          <w:sz w:val="24"/>
-          <w:szCs w:val="24"/>
-        </w:rPr>
+        <w:rPr/>
       </w:pPr>
       <w:r>
         <w:rPr>
@@ -558,6 +568,7 @@
         </w:rPr>
         <w:t xml:space="preserve">Explique com suas palavras, em detalhes, o que significa o conceito de </w:t>
       </w:r>
+      <w:bookmarkStart w:id="0" w:name="__DdeLink__147_3420285461"/>
       <w:r>
         <w:rPr>
           <w:rFonts w:cs="Arial" w:ascii="Arial" w:hAnsi="Arial"/>
@@ -568,6 +579,7 @@
         </w:rPr>
         <w:t>encapsulamento</w:t>
       </w:r>
+      <w:bookmarkEnd w:id="0"/>
       <w:r>
         <w:rPr>
           <w:rFonts w:cs="Arial" w:ascii="Arial" w:hAnsi="Arial"/>
@@ -575,6 +587,109 @@
           <w:szCs w:val="24"/>
         </w:rPr>
         <w:t xml:space="preserve"> de um objeto computacional? Você pode usar uma classe programada por outro programador, mesmo sem conhecer o seu código?</w:t>
+      </w:r>
+    </w:p>
+    <w:p>
+      <w:pPr>
+        <w:pStyle w:val="ListParagraph"/>
+        <w:numPr>
+          <w:ilvl w:val="0"/>
+          <w:numId w:val="0"/>
+        </w:numPr>
+        <w:ind w:left="720" w:hanging="0"/>
+        <w:rPr/>
+      </w:pPr>
+      <w:r>
+        <w:rPr>
+          <w:rFonts w:cs="Arial" w:ascii="Arial" w:hAnsi="Arial"/>
+          <w:b/>
+          <w:bCs/>
+          <w:sz w:val="24"/>
+          <w:szCs w:val="24"/>
+        </w:rPr>
+        <w:t xml:space="preserve">R: </w:t>
+      </w:r>
+      <w:r>
+        <w:rPr>
+          <w:rFonts w:cs="Arial" w:ascii="Arial" w:hAnsi="Arial"/>
+          <w:b/>
+          <w:bCs/>
+          <w:sz w:val="24"/>
+          <w:szCs w:val="24"/>
+        </w:rPr>
+        <w:t>O encapsulamento, como o próprio nome sugere, é o fato de ter uma interface computacional que abstraí a complexidade da implementação do usuário que vai consumi lá.</w:t>
+      </w:r>
+    </w:p>
+    <w:p>
+      <w:pPr>
+        <w:pStyle w:val="ListParagraph"/>
+        <w:numPr>
+          <w:ilvl w:val="0"/>
+          <w:numId w:val="0"/>
+        </w:numPr>
+        <w:ind w:left="720" w:hanging="0"/>
+        <w:rPr/>
+      </w:pPr>
+      <w:r>
+        <w:rPr>
+          <w:rFonts w:cs="Arial" w:ascii="Arial" w:hAnsi="Arial"/>
+          <w:b/>
+          <w:bCs/>
+          <w:sz w:val="24"/>
+          <w:szCs w:val="24"/>
+        </w:rPr>
+        <w:t xml:space="preserve">Por exemplo: Alguma API de um SGBD, nós podemos abrir uma transação no banco de dados, executar comandos, efetuar o </w:t>
+      </w:r>
+      <w:r>
+        <w:rPr>
+          <w:rFonts w:cs="Arial" w:ascii="Arial" w:hAnsi="Arial"/>
+          <w:b/>
+          <w:bCs/>
+          <w:i/>
+          <w:iCs/>
+          <w:sz w:val="24"/>
+          <w:szCs w:val="24"/>
+        </w:rPr>
+        <w:t>commit</w:t>
+      </w:r>
+      <w:r>
+        <w:rPr>
+          <w:rFonts w:cs="Arial" w:ascii="Arial" w:hAnsi="Arial"/>
+          <w:b/>
+          <w:bCs/>
+          <w:sz w:val="24"/>
+          <w:szCs w:val="24"/>
+        </w:rPr>
+        <w:t xml:space="preserve"> ou </w:t>
+      </w:r>
+      <w:r>
+        <w:rPr>
+          <w:rFonts w:cs="Arial" w:ascii="Arial" w:hAnsi="Arial"/>
+          <w:b/>
+          <w:bCs/>
+          <w:i/>
+          <w:iCs/>
+          <w:sz w:val="24"/>
+          <w:szCs w:val="24"/>
+        </w:rPr>
+        <w:t>rollback</w:t>
+      </w:r>
+      <w:r>
+        <w:rPr>
+          <w:rFonts w:cs="Arial" w:ascii="Arial" w:hAnsi="Arial"/>
+          <w:b/>
+          <w:bCs/>
+          <w:sz w:val="24"/>
+          <w:szCs w:val="24"/>
+        </w:rPr>
+        <w:t xml:space="preserve"> da transação e fechar a conexão, No entanto, ficamos abstraídos do processo que ocorre dentro da API, dos tipos de estruturas de dados e afins, pois essa API está encapsulada, por exemplo, dentro da biblioteca utilizada.</w:t>
+      </w:r>
+      <w:r>
+        <w:rPr>
+          <w:rFonts w:cs="Arial" w:ascii="Arial" w:hAnsi="Arial"/>
+          <w:sz w:val="24"/>
+          <w:szCs w:val="24"/>
+        </w:rPr>
         <w:br/>
       </w:r>
     </w:p>
@@ -677,8 +792,8 @@
         <w:tblLook w:noVBand="1" w:val="04a0" w:noHBand="0" w:lastColumn="0" w:firstColumn="1" w:lastRow="0" w:firstRow="1"/>
       </w:tblPr>
       <w:tblGrid>
-        <w:gridCol w:w="2723"/>
-        <w:gridCol w:w="1098"/>
+        <w:gridCol w:w="2722"/>
+        <w:gridCol w:w="1099"/>
         <w:gridCol w:w="5630"/>
       </w:tblGrid>
       <w:tr>
@@ -728,7 +843,7 @@
         </w:trPr>
         <w:tc>
           <w:tcPr>
-            <w:tcW w:w="2723" w:type="dxa"/>
+            <w:tcW w:w="2722" w:type="dxa"/>
             <w:tcBorders/>
             <w:shd w:fill="auto" w:val="clear"/>
             <w:vAlign w:val="center"/>
@@ -760,7 +875,7 @@
         </w:tc>
         <w:tc>
           <w:tcPr>
-            <w:tcW w:w="1098" w:type="dxa"/>
+            <w:tcW w:w="1099" w:type="dxa"/>
             <w:tcBorders/>
             <w:shd w:fill="auto" w:val="clear"/>
             <w:vAlign w:val="center"/>
@@ -833,7 +948,7 @@
         </w:trPr>
         <w:tc>
           <w:tcPr>
-            <w:tcW w:w="2723" w:type="dxa"/>
+            <w:tcW w:w="2722" w:type="dxa"/>
             <w:tcBorders/>
             <w:shd w:fill="auto" w:val="clear"/>
             <w:vAlign w:val="center"/>
@@ -866,7 +981,7 @@
         </w:tc>
         <w:tc>
           <w:tcPr>
-            <w:tcW w:w="1098" w:type="dxa"/>
+            <w:tcW w:w="1099" w:type="dxa"/>
             <w:tcBorders/>
             <w:shd w:fill="auto" w:val="clear"/>
             <w:vAlign w:val="center"/>
@@ -928,7 +1043,7 @@
         </w:trPr>
         <w:tc>
           <w:tcPr>
-            <w:tcW w:w="2723" w:type="dxa"/>
+            <w:tcW w:w="2722" w:type="dxa"/>
             <w:tcBorders/>
             <w:shd w:fill="auto" w:val="clear"/>
             <w:vAlign w:val="center"/>
@@ -961,7 +1076,7 @@
         </w:tc>
         <w:tc>
           <w:tcPr>
-            <w:tcW w:w="1098" w:type="dxa"/>
+            <w:tcW w:w="1099" w:type="dxa"/>
             <w:tcBorders/>
             <w:shd w:fill="auto" w:val="clear"/>
             <w:vAlign w:val="center"/>
@@ -1023,7 +1138,7 @@
         </w:trPr>
         <w:tc>
           <w:tcPr>
-            <w:tcW w:w="2723" w:type="dxa"/>
+            <w:tcW w:w="2722" w:type="dxa"/>
             <w:tcBorders/>
             <w:shd w:fill="auto" w:val="clear"/>
             <w:vAlign w:val="center"/>
@@ -1056,7 +1171,7 @@
         </w:tc>
         <w:tc>
           <w:tcPr>
-            <w:tcW w:w="1098" w:type="dxa"/>
+            <w:tcW w:w="1099" w:type="dxa"/>
             <w:tcBorders/>
             <w:shd w:fill="auto" w:val="clear"/>
             <w:vAlign w:val="center"/>
@@ -1118,7 +1233,7 @@
         </w:trPr>
         <w:tc>
           <w:tcPr>
-            <w:tcW w:w="2723" w:type="dxa"/>
+            <w:tcW w:w="2722" w:type="dxa"/>
             <w:tcBorders/>
             <w:shd w:fill="auto" w:val="clear"/>
             <w:vAlign w:val="center"/>
@@ -1151,7 +1266,7 @@
         </w:tc>
         <w:tc>
           <w:tcPr>
-            <w:tcW w:w="1098" w:type="dxa"/>
+            <w:tcW w:w="1099" w:type="dxa"/>
             <w:tcBorders/>
             <w:shd w:fill="auto" w:val="clear"/>
             <w:vAlign w:val="center"/>
@@ -1213,7 +1328,7 @@
         </w:trPr>
         <w:tc>
           <w:tcPr>
-            <w:tcW w:w="2723" w:type="dxa"/>
+            <w:tcW w:w="2722" w:type="dxa"/>
             <w:tcBorders/>
             <w:shd w:fill="auto" w:val="clear"/>
             <w:vAlign w:val="center"/>
@@ -1246,7 +1361,7 @@
         </w:tc>
         <w:tc>
           <w:tcPr>
-            <w:tcW w:w="1098" w:type="dxa"/>
+            <w:tcW w:w="1099" w:type="dxa"/>
             <w:tcBorders/>
             <w:shd w:fill="auto" w:val="clear"/>
             <w:vAlign w:val="center"/>
@@ -1308,7 +1423,7 @@
         </w:trPr>
         <w:tc>
           <w:tcPr>
-            <w:tcW w:w="2723" w:type="dxa"/>
+            <w:tcW w:w="2722" w:type="dxa"/>
             <w:tcBorders/>
             <w:shd w:fill="auto" w:val="clear"/>
             <w:vAlign w:val="center"/>
@@ -1341,7 +1456,7 @@
         </w:tc>
         <w:tc>
           <w:tcPr>
-            <w:tcW w:w="1098" w:type="dxa"/>
+            <w:tcW w:w="1099" w:type="dxa"/>
             <w:tcBorders/>
             <w:shd w:fill="auto" w:val="clear"/>
             <w:vAlign w:val="center"/>
@@ -1804,6 +1919,7 @@
     <w:pPr>
       <w:pStyle w:val="Cabealho"/>
       <w:tabs>
+        <w:tab w:val="center" w:pos="5233" w:leader="none"/>
         <w:tab w:val="right" w:pos="10466" w:leader="none"/>
       </w:tabs>
       <w:rPr/>
@@ -1819,7 +1935,7 @@
     </w:r>
     <w:r>
       <w:rPr/>
-      <w:instrText> PAGE \* ARABIC </w:instrText>
+      <w:instrText> PAGE </w:instrText>
     </w:r>
     <w:r>
       <w:rPr/>
@@ -1827,7 +1943,7 @@
     </w:r>
     <w:r>
       <w:rPr/>
-      <w:t>4</w:t>
+      <w:t>5</w:t>
     </w:r>
     <w:r>
       <w:rPr/>
@@ -2115,7 +2231,6 @@
     <w:rPrDefault>
       <w:rPr>
         <w:rFonts w:ascii="Calibri" w:hAnsi="Calibri" w:eastAsia="Calibri" w:cs="Times New Roman"/>
-        <w:sz w:val="22"/>
         <w:szCs w:val="22"/>
         <w:lang w:val="pt-BR" w:eastAsia="zh-CN" w:bidi="ar-SA"/>
       </w:rPr>

</xml_diff>

<commit_message>
Respota questão 4 e 5
</commit_message>
<xml_diff>
--- a/Entregas de Exercícios, Provas e Trabalhos/Exercícios/Exercicios_Diagramas_AOO_aula2.docx
+++ b/Entregas de Exercícios, Provas e Trabalhos/Exercícios/Exercicios_Diagramas_AOO_aula2.docx
@@ -607,17 +607,7 @@
           <w:sz w:val="24"/>
           <w:szCs w:val="24"/>
         </w:rPr>
-        <w:t xml:space="preserve">R: </w:t>
-      </w:r>
-      <w:r>
-        <w:rPr>
-          <w:rFonts w:cs="Arial" w:ascii="Arial" w:hAnsi="Arial"/>
-          <w:b/>
-          <w:bCs/>
-          <w:sz w:val="24"/>
-          <w:szCs w:val="24"/>
-        </w:rPr>
-        <w:t>O encapsulamento, como o próprio nome sugere, é o fato de ter uma interface computacional que abstraí a complexidade da implementação do usuário que vai consumi lá.</w:t>
+        <w:t>R: O encapsulamento, como o próprio nome sugere, é o fato de ter uma interface computacional que abstraí a complexidade da implementação do usuário que vai consumi lá.</w:t>
       </w:r>
     </w:p>
     <w:p>
@@ -701,11 +691,7 @@
           <w:numId w:val="1"/>
         </w:numPr>
         <w:ind w:left="720" w:hanging="360"/>
-        <w:rPr>
-          <w:rFonts w:ascii="Arial" w:hAnsi="Arial" w:cs="Arial"/>
-          <w:sz w:val="24"/>
-          <w:szCs w:val="24"/>
-        </w:rPr>
+        <w:rPr/>
       </w:pPr>
       <w:r>
         <w:rPr>
@@ -714,6 +700,31 @@
           <w:szCs w:val="24"/>
         </w:rPr>
         <w:t>Ainda falando de objetos computacionais genericamente. O que faz um objeto computacional ter comportamentos e ações, para que simule comportamentos e ações de objetos do mundo real? Como se faz isto sendo você o programador?</w:t>
+      </w:r>
+    </w:p>
+    <w:p>
+      <w:pPr>
+        <w:pStyle w:val="ListParagraph"/>
+        <w:numPr>
+          <w:ilvl w:val="0"/>
+          <w:numId w:val="0"/>
+        </w:numPr>
+        <w:ind w:left="720" w:hanging="0"/>
+        <w:rPr>
+          <w:b/>
+          <w:b/>
+          <w:bCs/>
+        </w:rPr>
+      </w:pPr>
+      <w:r>
+        <w:rPr>
+          <w:rFonts w:cs="Arial" w:ascii="Arial" w:hAnsi="Arial"/>
+          <w:b/>
+          <w:bCs/>
+          <w:sz w:val="24"/>
+          <w:szCs w:val="24"/>
+        </w:rPr>
+        <w:t>R: Criando Métodos e Funções em classes.</w:t>
       </w:r>
       <w:r>
         <w:br w:type="page"/>
@@ -780,7 +791,7 @@
     <w:tbl>
       <w:tblPr>
         <w:tblStyle w:val="TableGrid"/>
-        <w:tblW w:w="9451" w:type="dxa"/>
+        <w:tblW w:w="9450" w:type="dxa"/>
         <w:jc w:val="left"/>
         <w:tblInd w:w="720" w:type="dxa"/>
         <w:tblCellMar>
@@ -792,9 +803,9 @@
         <w:tblLook w:noVBand="1" w:val="04a0" w:noHBand="0" w:lastColumn="0" w:firstColumn="1" w:lastRow="0" w:firstRow="1"/>
       </w:tblPr>
       <w:tblGrid>
-        <w:gridCol w:w="2722"/>
-        <w:gridCol w:w="1099"/>
-        <w:gridCol w:w="5630"/>
+        <w:gridCol w:w="2721"/>
+        <w:gridCol w:w="1247"/>
+        <w:gridCol w:w="5482"/>
       </w:tblGrid>
       <w:tr>
         <w:trPr>
@@ -802,7 +813,7 @@
         </w:trPr>
         <w:tc>
           <w:tcPr>
-            <w:tcW w:w="9451" w:type="dxa"/>
+            <w:tcW w:w="9450" w:type="dxa"/>
             <w:gridSpan w:val="3"/>
             <w:tcBorders/>
             <w:shd w:fill="auto" w:val="clear"/>
@@ -843,7 +854,7 @@
         </w:trPr>
         <w:tc>
           <w:tcPr>
-            <w:tcW w:w="2722" w:type="dxa"/>
+            <w:tcW w:w="2721" w:type="dxa"/>
             <w:tcBorders/>
             <w:shd w:fill="auto" w:val="clear"/>
             <w:vAlign w:val="center"/>
@@ -875,7 +886,7 @@
         </w:tc>
         <w:tc>
           <w:tcPr>
-            <w:tcW w:w="1099" w:type="dxa"/>
+            <w:tcW w:w="1247" w:type="dxa"/>
             <w:tcBorders/>
             <w:shd w:fill="auto" w:val="clear"/>
             <w:vAlign w:val="center"/>
@@ -909,7 +920,7 @@
         </w:tc>
         <w:tc>
           <w:tcPr>
-            <w:tcW w:w="5630" w:type="dxa"/>
+            <w:tcW w:w="5482" w:type="dxa"/>
             <w:tcBorders/>
             <w:shd w:fill="auto" w:val="clear"/>
             <w:vAlign w:val="center"/>
@@ -948,7 +959,7 @@
         </w:trPr>
         <w:tc>
           <w:tcPr>
-            <w:tcW w:w="2722" w:type="dxa"/>
+            <w:tcW w:w="2721" w:type="dxa"/>
             <w:tcBorders/>
             <w:shd w:fill="auto" w:val="clear"/>
             <w:vAlign w:val="center"/>
@@ -981,7 +992,7 @@
         </w:tc>
         <w:tc>
           <w:tcPr>
-            <w:tcW w:w="1099" w:type="dxa"/>
+            <w:tcW w:w="1247" w:type="dxa"/>
             <w:tcBorders/>
             <w:shd w:fill="auto" w:val="clear"/>
             <w:vAlign w:val="center"/>
@@ -1004,12 +1015,13 @@
                 <w:sz w:val="24"/>
                 <w:szCs w:val="24"/>
               </w:rPr>
+              <w:t>2</w:t>
             </w:r>
           </w:p>
         </w:tc>
         <w:tc>
           <w:tcPr>
-            <w:tcW w:w="5630" w:type="dxa"/>
+            <w:tcW w:w="5482" w:type="dxa"/>
             <w:tcBorders/>
             <w:shd w:fill="auto" w:val="clear"/>
             <w:vAlign w:val="center"/>
@@ -1043,7 +1055,7 @@
         </w:trPr>
         <w:tc>
           <w:tcPr>
-            <w:tcW w:w="2722" w:type="dxa"/>
+            <w:tcW w:w="2721" w:type="dxa"/>
             <w:tcBorders/>
             <w:shd w:fill="auto" w:val="clear"/>
             <w:vAlign w:val="center"/>
@@ -1076,7 +1088,7 @@
         </w:tc>
         <w:tc>
           <w:tcPr>
-            <w:tcW w:w="1099" w:type="dxa"/>
+            <w:tcW w:w="1247" w:type="dxa"/>
             <w:tcBorders/>
             <w:shd w:fill="auto" w:val="clear"/>
             <w:vAlign w:val="center"/>
@@ -1099,12 +1111,13 @@
                 <w:sz w:val="24"/>
                 <w:szCs w:val="24"/>
               </w:rPr>
+              <w:t>1</w:t>
             </w:r>
           </w:p>
         </w:tc>
         <w:tc>
           <w:tcPr>
-            <w:tcW w:w="5630" w:type="dxa"/>
+            <w:tcW w:w="5482" w:type="dxa"/>
             <w:tcBorders/>
             <w:shd w:fill="auto" w:val="clear"/>
             <w:vAlign w:val="center"/>
@@ -1138,7 +1151,7 @@
         </w:trPr>
         <w:tc>
           <w:tcPr>
-            <w:tcW w:w="2722" w:type="dxa"/>
+            <w:tcW w:w="2721" w:type="dxa"/>
             <w:tcBorders/>
             <w:shd w:fill="auto" w:val="clear"/>
             <w:vAlign w:val="center"/>
@@ -1171,7 +1184,7 @@
         </w:tc>
         <w:tc>
           <w:tcPr>
-            <w:tcW w:w="1099" w:type="dxa"/>
+            <w:tcW w:w="1247" w:type="dxa"/>
             <w:tcBorders/>
             <w:shd w:fill="auto" w:val="clear"/>
             <w:vAlign w:val="center"/>
@@ -1194,12 +1207,13 @@
                 <w:sz w:val="24"/>
                 <w:szCs w:val="24"/>
               </w:rPr>
+              <w:t>3</w:t>
             </w:r>
           </w:p>
         </w:tc>
         <w:tc>
           <w:tcPr>
-            <w:tcW w:w="5630" w:type="dxa"/>
+            <w:tcW w:w="5482" w:type="dxa"/>
             <w:tcBorders/>
             <w:shd w:fill="auto" w:val="clear"/>
             <w:vAlign w:val="center"/>
@@ -1233,7 +1247,7 @@
         </w:trPr>
         <w:tc>
           <w:tcPr>
-            <w:tcW w:w="2722" w:type="dxa"/>
+            <w:tcW w:w="2721" w:type="dxa"/>
             <w:tcBorders/>
             <w:shd w:fill="auto" w:val="clear"/>
             <w:vAlign w:val="center"/>
@@ -1266,7 +1280,7 @@
         </w:tc>
         <w:tc>
           <w:tcPr>
-            <w:tcW w:w="1099" w:type="dxa"/>
+            <w:tcW w:w="1247" w:type="dxa"/>
             <w:tcBorders/>
             <w:shd w:fill="auto" w:val="clear"/>
             <w:vAlign w:val="center"/>
@@ -1289,12 +1303,13 @@
                 <w:sz w:val="24"/>
                 <w:szCs w:val="24"/>
               </w:rPr>
+              <w:t>4</w:t>
             </w:r>
           </w:p>
         </w:tc>
         <w:tc>
           <w:tcPr>
-            <w:tcW w:w="5630" w:type="dxa"/>
+            <w:tcW w:w="5482" w:type="dxa"/>
             <w:tcBorders/>
             <w:shd w:fill="auto" w:val="clear"/>
             <w:vAlign w:val="center"/>
@@ -1328,7 +1343,7 @@
         </w:trPr>
         <w:tc>
           <w:tcPr>
-            <w:tcW w:w="2722" w:type="dxa"/>
+            <w:tcW w:w="2721" w:type="dxa"/>
             <w:tcBorders/>
             <w:shd w:fill="auto" w:val="clear"/>
             <w:vAlign w:val="center"/>
@@ -1361,7 +1376,7 @@
         </w:tc>
         <w:tc>
           <w:tcPr>
-            <w:tcW w:w="1099" w:type="dxa"/>
+            <w:tcW w:w="1247" w:type="dxa"/>
             <w:tcBorders/>
             <w:shd w:fill="auto" w:val="clear"/>
             <w:vAlign w:val="center"/>
@@ -1384,12 +1399,13 @@
                 <w:sz w:val="24"/>
                 <w:szCs w:val="24"/>
               </w:rPr>
+              <w:t>5</w:t>
             </w:r>
           </w:p>
         </w:tc>
         <w:tc>
           <w:tcPr>
-            <w:tcW w:w="5630" w:type="dxa"/>
+            <w:tcW w:w="5482" w:type="dxa"/>
             <w:tcBorders/>
             <w:shd w:fill="auto" w:val="clear"/>
             <w:vAlign w:val="center"/>
@@ -1423,7 +1439,7 @@
         </w:trPr>
         <w:tc>
           <w:tcPr>
-            <w:tcW w:w="2722" w:type="dxa"/>
+            <w:tcW w:w="2721" w:type="dxa"/>
             <w:tcBorders/>
             <w:shd w:fill="auto" w:val="clear"/>
             <w:vAlign w:val="center"/>
@@ -1456,7 +1472,7 @@
         </w:tc>
         <w:tc>
           <w:tcPr>
-            <w:tcW w:w="1099" w:type="dxa"/>
+            <w:tcW w:w="1247" w:type="dxa"/>
             <w:tcBorders/>
             <w:shd w:fill="auto" w:val="clear"/>
             <w:vAlign w:val="center"/>
@@ -1479,12 +1495,13 @@
                 <w:sz w:val="24"/>
                 <w:szCs w:val="24"/>
               </w:rPr>
+              <w:t>6</w:t>
             </w:r>
           </w:p>
         </w:tc>
         <w:tc>
           <w:tcPr>
-            <w:tcW w:w="5630" w:type="dxa"/>
+            <w:tcW w:w="5482" w:type="dxa"/>
             <w:tcBorders/>
             <w:shd w:fill="auto" w:val="clear"/>
             <w:vAlign w:val="center"/>

</xml_diff>